<commit_message>
Se añade el caso de uso venta de membresia
</commit_message>
<xml_diff>
--- a/Análisis del proyecto.docx
+++ b/Análisis del proyecto.docx
@@ -178,6 +178,87 @@
       <w:r>
         <w:t>Las dificultades que se pueden presentar es que no se implemente la tecnología adecuada para poder soportar el número de concurrencias al ingreso de las instalaciones.</w:t>
       </w:r>
+    </w:p>
+    <w:p>
+      <w:pPr>
+        <w:rPr>
+          <w:b/>
+        </w:rPr>
+      </w:pPr>
+      <w:proofErr w:type="spellStart"/>
+      <w:r>
+        <w:rPr>
+          <w:b/>
+        </w:rPr>
+        <w:t>Patron</w:t>
+      </w:r>
+      <w:proofErr w:type="spellEnd"/>
+      <w:r>
+        <w:rPr>
+          <w:b/>
+        </w:rPr>
+        <w:t xml:space="preserve"> de arquitectura</w:t>
+      </w:r>
+    </w:p>
+    <w:p>
+      <w:r>
+        <w:t>El patrón de arquitectura es:</w:t>
+      </w:r>
+    </w:p>
+    <w:p>
+      <w:r>
+        <w:rPr>
+          <w:noProof/>
+          <w:lang w:eastAsia="es-MX"/>
+        </w:rPr>
+        <w:lastRenderedPageBreak/>
+        <w:drawing>
+          <wp:inline distT="0" distB="0" distL="0" distR="0" wp14:anchorId="5C20FEDC" wp14:editId="04F2526A">
+            <wp:extent cx="5745621" cy="2962275"/>
+            <wp:effectExtent l="0" t="0" r="7620" b="0"/>
+            <wp:docPr id="1" name="Picture 1"/>
+            <wp:cNvGraphicFramePr>
+              <a:graphicFrameLocks xmlns:a="http://schemas.openxmlformats.org/drawingml/2006/main" noChangeAspect="1"/>
+            </wp:cNvGraphicFramePr>
+            <a:graphic xmlns:a="http://schemas.openxmlformats.org/drawingml/2006/main">
+              <a:graphicData uri="http://schemas.openxmlformats.org/drawingml/2006/picture">
+                <pic:pic xmlns:pic="http://schemas.openxmlformats.org/drawingml/2006/picture">
+                  <pic:nvPicPr>
+                    <pic:cNvPr id="1" name=""/>
+                    <pic:cNvPicPr/>
+                  </pic:nvPicPr>
+                  <pic:blipFill rotWithShape="1">
+                    <a:blip r:embed="rId5"/>
+                    <a:srcRect l="27495" t="24452" r="23455" b="30569"/>
+                    <a:stretch/>
+                  </pic:blipFill>
+                  <pic:spPr bwMode="auto">
+                    <a:xfrm>
+                      <a:off x="0" y="0"/>
+                      <a:ext cx="5764948" cy="2972240"/>
+                    </a:xfrm>
+                    <a:prstGeom prst="rect">
+                      <a:avLst/>
+                    </a:prstGeom>
+                    <a:ln>
+                      <a:noFill/>
+                    </a:ln>
+                    <a:extLst>
+                      <a:ext uri="{53640926-AAD7-44D8-BBD7-CCE9431645EC}">
+                        <a14:shadowObscured xmlns:a14="http://schemas.microsoft.com/office/drawing/2010/main"/>
+                      </a:ext>
+                    </a:extLst>
+                  </pic:spPr>
+                </pic:pic>
+              </a:graphicData>
+            </a:graphic>
+          </wp:inline>
+        </w:drawing>
+      </w:r>
+    </w:p>
+    <w:p>
+      <w:bookmarkStart w:id="0" w:name="_GoBack"/>
+      <w:bookmarkEnd w:id="0"/>
     </w:p>
     <w:p/>
     <w:p/>
@@ -348,19 +429,7 @@
         <w:rPr>
           <w:lang w:val="en-US"/>
         </w:rPr>
-        <w:t xml:space="preserve">Java EE 7 SDK </w:t>
-      </w:r>
-      <w:r>
-        <w:rPr>
-          <w:lang w:val="en-US"/>
-        </w:rPr>
-        <w:t>Update 2</w:t>
-      </w:r>
-      <w:r>
-        <w:rPr>
-          <w:lang w:val="en-US"/>
-        </w:rPr>
-        <w:t>.</w:t>
+        <w:t>Java EE 7 SDK Update 2.</w:t>
       </w:r>
     </w:p>
     <w:p>
@@ -377,8 +446,6 @@
       <w:r>
         <w:t>.</w:t>
       </w:r>
-      <w:bookmarkStart w:id="0" w:name="_GoBack"/>
-      <w:bookmarkEnd w:id="0"/>
     </w:p>
     <w:sectPr>
       <w:pgSz w:w="12240" w:h="15840"/>
@@ -750,6 +817,7 @@
     <w:lsdException w:name="HTML Sample" w:semiHidden="1" w:unhideWhenUsed="1"/>
     <w:lsdException w:name="HTML Typewriter" w:semiHidden="1" w:unhideWhenUsed="1"/>
     <w:lsdException w:name="HTML Variable" w:semiHidden="1" w:unhideWhenUsed="1"/>
+    <w:lsdException w:name="Normal Table" w:semiHidden="1" w:unhideWhenUsed="1"/>
     <w:lsdException w:name="annotation subject" w:semiHidden="1" w:unhideWhenUsed="1"/>
     <w:lsdException w:name="No List" w:semiHidden="1" w:unhideWhenUsed="1"/>
     <w:lsdException w:name="Outline List 1" w:semiHidden="1" w:unhideWhenUsed="1"/>
@@ -794,6 +862,7 @@
     <w:lsdException w:name="Table Professional" w:semiHidden="1" w:unhideWhenUsed="1"/>
     <w:lsdException w:name="Table Subtle 1" w:semiHidden="1" w:unhideWhenUsed="1"/>
     <w:lsdException w:name="Table Subtle 2" w:semiHidden="1" w:unhideWhenUsed="1"/>
+    <w:lsdException w:name="Table Web 1" w:semiHidden="1" w:unhideWhenUsed="1"/>
     <w:lsdException w:name="Table Web 2" w:semiHidden="1" w:unhideWhenUsed="1"/>
     <w:lsdException w:name="Table Web 3" w:semiHidden="1" w:unhideWhenUsed="1"/>
     <w:lsdException w:name="Balloon Text" w:semiHidden="1" w:unhideWhenUsed="1"/>

</xml_diff>